<commit_message>
I added information about me
</commit_message>
<xml_diff>
--- a/about_me.docx
+++ b/about_me.docx
@@ -4,8 +4,6 @@
   <w:body>
     <w:p>
       <w:pPr>
-        <w:pStyle w:val="Heading2"/>
-        <w:jc w:val="both"/>
         <w:rPr>
           <w:rFonts w:ascii="Times New Roman" w:hAnsi="Times New Roman" w:cs="Times New Roman"/>
           <w:sz w:val="28"/>
@@ -18,2469 +16,31 @@
           <w:sz w:val="28"/>
           <w:szCs w:val="28"/>
         </w:rPr>
-        <w:t>Özüm haqqında</w:t>
+        <w:t>Mən Çinarə Kərimzadə, Milli Aviasiya Akademiyasının Kompüter mühəndisliyi ixtisası üzrə 5-ci kurs tələbəsiyəm. Təhsil müddətində proqramlaşdırma bacarıqlarımı inkişaf etdirmək üçün müxtəlif layihələrdə və təcrübə proqramlarında iştirak etmişəm.</w:t>
       </w:r>
-    </w:p>
-    <w:p>
-      <w:pPr>
-        <w:pStyle w:val="NormalWeb"/>
-        <w:jc w:val="both"/>
-        <w:rPr>
-          <w:sz w:val="28"/>
-          <w:szCs w:val="28"/>
-        </w:rPr>
-      </w:pPr>
-      <w:r>
-        <w:rPr>
-          <w:sz w:val="28"/>
-          <w:szCs w:val="28"/>
-        </w:rPr>
-        <w:t>Mən,</w:t>
-      </w:r>
-      <w:r>
-        <w:rPr>
-          <w:rStyle w:val="Strong"/>
-          <w:sz w:val="28"/>
-          <w:szCs w:val="28"/>
-          <w:lang w:val="az-Latn-AZ"/>
-        </w:rPr>
-        <w:t xml:space="preserve"> Çinarə</w:t>
-      </w:r>
-      <w:r>
-        <w:rPr>
-          <w:rStyle w:val="Strong"/>
-          <w:sz w:val="28"/>
-          <w:szCs w:val="28"/>
-        </w:rPr>
-        <w:t xml:space="preserve"> Kərimzad</w:t>
-      </w:r>
-      <w:r>
-        <w:rPr>
-          <w:rStyle w:val="Strong"/>
-          <w:sz w:val="28"/>
-          <w:szCs w:val="28"/>
-          <w:lang w:val="az-Latn-AZ"/>
-        </w:rPr>
-        <w:t>ə</w:t>
-      </w:r>
-      <w:r>
-        <w:rPr>
-          <w:sz w:val="28"/>
-          <w:szCs w:val="28"/>
-        </w:rPr>
-        <w:t xml:space="preserve">, 27 dekabr 2003-cü ildə Bakı şəhərində anadan olmuşam. 2009-cu ildə Sabunçu rayonunda yerləşən </w:t>
-      </w:r>
-      <w:r>
-        <w:rPr>
-          <w:rStyle w:val="Strong"/>
-          <w:sz w:val="28"/>
-          <w:szCs w:val="28"/>
-        </w:rPr>
-        <w:t>311 nömrəli məktəbin</w:t>
-      </w:r>
-      <w:r>
-        <w:rPr>
-          <w:sz w:val="28"/>
-          <w:szCs w:val="28"/>
-        </w:rPr>
-        <w:t xml:space="preserve"> 1-ci sinfinə daxil olmuş, 2021-ci ildə həmin məktəbi bitirərək </w:t>
-      </w:r>
-      <w:r>
-        <w:rPr>
-          <w:rStyle w:val="Strong"/>
-          <w:sz w:val="28"/>
-          <w:szCs w:val="28"/>
-        </w:rPr>
-        <w:t>Milli Aviasiya Akademiyasına</w:t>
-      </w:r>
-      <w:r>
-        <w:rPr>
-          <w:sz w:val="28"/>
-          <w:szCs w:val="28"/>
-        </w:rPr>
-        <w:t xml:space="preserve"> 444 bal toplayaraq </w:t>
-      </w:r>
-      <w:r>
-        <w:rPr>
-          <w:rStyle w:val="Strong"/>
-          <w:sz w:val="28"/>
-          <w:szCs w:val="28"/>
-        </w:rPr>
-        <w:t>Kompüter mühəndisliyi</w:t>
-      </w:r>
-      <w:r>
-        <w:rPr>
-          <w:sz w:val="28"/>
-          <w:szCs w:val="28"/>
-        </w:rPr>
-        <w:t xml:space="preserve"> ixtisasına qəbul olmuşam. Hazırda həmin akademiyanın </w:t>
-      </w:r>
-      <w:r>
-        <w:rPr>
-          <w:rStyle w:val="Strong"/>
-          <w:sz w:val="28"/>
-          <w:szCs w:val="28"/>
-        </w:rPr>
-        <w:t>5-ci kurs tələbəsiyəm</w:t>
-      </w:r>
-      <w:r>
-        <w:rPr>
-          <w:sz w:val="28"/>
-          <w:szCs w:val="28"/>
-        </w:rPr>
-        <w:t>. Tədrisim ingilis dilində aparılır.</w:t>
-      </w:r>
-    </w:p>
-    <w:p>
-      <w:pPr>
-        <w:pStyle w:val="NormalWeb"/>
-        <w:jc w:val="both"/>
-        <w:rPr>
-          <w:sz w:val="28"/>
-          <w:szCs w:val="28"/>
-        </w:rPr>
-      </w:pPr>
-      <w:r>
-        <w:rPr>
-          <w:sz w:val="28"/>
-          <w:szCs w:val="28"/>
-        </w:rPr>
-        <w:t xml:space="preserve">Tələbəlik illərim ərzində daim özümü inkişaf etdirməyə çalışmışam. 2024–2025-ci illərdə </w:t>
-      </w:r>
-      <w:r>
-        <w:rPr>
-          <w:rStyle w:val="Strong"/>
-          <w:sz w:val="28"/>
-          <w:szCs w:val="28"/>
-        </w:rPr>
-        <w:t>SOCAR-da könüllü fəaliyyət göstərmiş</w:t>
-      </w:r>
-      <w:r>
-        <w:rPr>
-          <w:sz w:val="28"/>
-          <w:szCs w:val="28"/>
-        </w:rPr>
-        <w:t xml:space="preserve">, müxtəlif tədbirlərdə iştirak etmiş və sosial bacarıqlarımı inkişaf etdirmişəm. Bu fəaliyyətlərimin nəticəsində </w:t>
-      </w:r>
-      <w:r>
-        <w:rPr>
-          <w:rStyle w:val="Strong"/>
-          <w:sz w:val="28"/>
-          <w:szCs w:val="28"/>
-        </w:rPr>
-        <w:t>SOCAR-dan sertifikat</w:t>
-      </w:r>
-      <w:r>
-        <w:rPr>
-          <w:sz w:val="28"/>
-          <w:szCs w:val="28"/>
-        </w:rPr>
-        <w:t xml:space="preserve"> almışam.</w:t>
-      </w:r>
-    </w:p>
-    <w:p>
-      <w:pPr>
-        <w:pStyle w:val="NormalWeb"/>
-        <w:jc w:val="both"/>
-        <w:rPr>
-          <w:sz w:val="28"/>
-          <w:szCs w:val="28"/>
-        </w:rPr>
-      </w:pPr>
-      <w:r>
-        <w:rPr>
-          <w:sz w:val="28"/>
-          <w:szCs w:val="28"/>
-        </w:rPr>
-        <w:t xml:space="preserve">2024-cü ilin aprel ayında </w:t>
-      </w:r>
-      <w:r>
-        <w:rPr>
-          <w:rStyle w:val="Strong"/>
-          <w:sz w:val="28"/>
-          <w:szCs w:val="28"/>
-        </w:rPr>
-        <w:t>Qızlar Təqaüdü</w:t>
-      </w:r>
-      <w:r>
-        <w:rPr>
-          <w:sz w:val="28"/>
-          <w:szCs w:val="28"/>
-        </w:rPr>
-        <w:t xml:space="preserve"> ilə </w:t>
-      </w:r>
-      <w:r>
-        <w:rPr>
-          <w:rStyle w:val="Strong"/>
-          <w:sz w:val="28"/>
-          <w:szCs w:val="28"/>
-        </w:rPr>
-        <w:t>Matrix Academy</w:t>
-      </w:r>
-      <w:r>
-        <w:rPr>
-          <w:sz w:val="28"/>
-          <w:szCs w:val="28"/>
-        </w:rPr>
-        <w:t>-də Android proqramlaşdırma üzrə təhsil almağa başlamışam və 2025-ci ilin iyununda məzun olmuşam. Təhsil 7 aylıq nəzərdə tutulsa da, proqramın müddəti uzanaraq 1 ilə yaxın davam etmişdir. Burada layihə təqdim edərək diplom almışam.</w:t>
-      </w:r>
-    </w:p>
-    <w:p>
-      <w:pPr>
-        <w:pStyle w:val="NormalWeb"/>
-        <w:jc w:val="both"/>
-        <w:rPr>
-          <w:sz w:val="28"/>
-          <w:szCs w:val="28"/>
-          <w:lang w:val="en-US"/>
-        </w:rPr>
-      </w:pPr>
-      <w:r>
-        <w:rPr>
-          <w:sz w:val="28"/>
-          <w:szCs w:val="28"/>
-          <w:lang w:val="en-US"/>
-        </w:rPr>
-        <w:t xml:space="preserve">2025-ci </w:t>
-      </w:r>
-      <w:proofErr w:type="spellStart"/>
-      <w:r>
-        <w:rPr>
-          <w:sz w:val="28"/>
-          <w:szCs w:val="28"/>
-          <w:lang w:val="en-US"/>
-        </w:rPr>
-        <w:t>ilin</w:t>
-      </w:r>
-      <w:proofErr w:type="spellEnd"/>
-      <w:r>
-        <w:rPr>
-          <w:sz w:val="28"/>
-          <w:szCs w:val="28"/>
-          <w:lang w:val="en-US"/>
-        </w:rPr>
-        <w:t xml:space="preserve"> </w:t>
-      </w:r>
-      <w:proofErr w:type="spellStart"/>
-      <w:r>
-        <w:rPr>
-          <w:sz w:val="28"/>
-          <w:szCs w:val="28"/>
-          <w:lang w:val="en-US"/>
-        </w:rPr>
-        <w:t>yanvar-fevral</w:t>
-      </w:r>
-      <w:proofErr w:type="spellEnd"/>
-      <w:r>
-        <w:rPr>
-          <w:sz w:val="28"/>
-          <w:szCs w:val="28"/>
-          <w:lang w:val="en-US"/>
-        </w:rPr>
-        <w:t xml:space="preserve"> </w:t>
-      </w:r>
-      <w:proofErr w:type="spellStart"/>
-      <w:r>
-        <w:rPr>
-          <w:sz w:val="28"/>
-          <w:szCs w:val="28"/>
-          <w:lang w:val="en-US"/>
-        </w:rPr>
-        <w:t>aylarında</w:t>
-      </w:r>
-      <w:proofErr w:type="spellEnd"/>
-      <w:r>
-        <w:rPr>
-          <w:sz w:val="28"/>
-          <w:szCs w:val="28"/>
-          <w:lang w:val="en-US"/>
-        </w:rPr>
-        <w:t xml:space="preserve"> </w:t>
-      </w:r>
-      <w:r>
-        <w:rPr>
-          <w:rStyle w:val="Strong"/>
-          <w:sz w:val="28"/>
-          <w:szCs w:val="28"/>
-          <w:lang w:val="en-US"/>
-        </w:rPr>
-        <w:t>Intern Intelligence</w:t>
-      </w:r>
-      <w:r>
-        <w:rPr>
-          <w:sz w:val="28"/>
-          <w:szCs w:val="28"/>
-          <w:lang w:val="en-US"/>
-        </w:rPr>
-        <w:t xml:space="preserve"> </w:t>
-      </w:r>
-      <w:proofErr w:type="spellStart"/>
-      <w:r>
-        <w:rPr>
-          <w:sz w:val="28"/>
-          <w:szCs w:val="28"/>
-          <w:lang w:val="en-US"/>
-        </w:rPr>
-        <w:t>adlı</w:t>
-      </w:r>
-      <w:proofErr w:type="spellEnd"/>
-      <w:r>
-        <w:rPr>
-          <w:sz w:val="28"/>
-          <w:szCs w:val="28"/>
-          <w:lang w:val="en-US"/>
-        </w:rPr>
-        <w:t xml:space="preserve"> </w:t>
-      </w:r>
-      <w:proofErr w:type="spellStart"/>
-      <w:r>
-        <w:rPr>
-          <w:sz w:val="28"/>
-          <w:szCs w:val="28"/>
-          <w:lang w:val="en-US"/>
-        </w:rPr>
-        <w:t>şirkətdə</w:t>
-      </w:r>
-      <w:proofErr w:type="spellEnd"/>
-      <w:r>
-        <w:rPr>
-          <w:sz w:val="28"/>
-          <w:szCs w:val="28"/>
-          <w:lang w:val="en-US"/>
-        </w:rPr>
-        <w:t xml:space="preserve"> </w:t>
-      </w:r>
-      <w:r>
-        <w:rPr>
-          <w:rStyle w:val="Strong"/>
-          <w:sz w:val="28"/>
-          <w:szCs w:val="28"/>
-          <w:lang w:val="en-US"/>
-        </w:rPr>
-        <w:t xml:space="preserve">1 </w:t>
-      </w:r>
-      <w:proofErr w:type="spellStart"/>
-      <w:r>
-        <w:rPr>
-          <w:rStyle w:val="Strong"/>
-          <w:sz w:val="28"/>
-          <w:szCs w:val="28"/>
-          <w:lang w:val="en-US"/>
-        </w:rPr>
-        <w:t>aylıq</w:t>
-      </w:r>
-      <w:proofErr w:type="spellEnd"/>
-      <w:r>
-        <w:rPr>
-          <w:rStyle w:val="Strong"/>
-          <w:sz w:val="28"/>
-          <w:szCs w:val="28"/>
-          <w:lang w:val="en-US"/>
-        </w:rPr>
-        <w:t xml:space="preserve"> virtual </w:t>
-      </w:r>
-      <w:proofErr w:type="spellStart"/>
-      <w:r>
-        <w:rPr>
-          <w:rStyle w:val="Strong"/>
-          <w:sz w:val="28"/>
-          <w:szCs w:val="28"/>
-          <w:lang w:val="en-US"/>
-        </w:rPr>
-        <w:t>təcrübə</w:t>
-      </w:r>
-      <w:proofErr w:type="spellEnd"/>
-      <w:r>
-        <w:rPr>
-          <w:sz w:val="28"/>
-          <w:szCs w:val="28"/>
-          <w:lang w:val="en-US"/>
-        </w:rPr>
-        <w:t xml:space="preserve"> </w:t>
-      </w:r>
-      <w:proofErr w:type="spellStart"/>
-      <w:r>
-        <w:rPr>
-          <w:sz w:val="28"/>
-          <w:szCs w:val="28"/>
-          <w:lang w:val="en-US"/>
-        </w:rPr>
-        <w:t>keçmişəm</w:t>
-      </w:r>
-      <w:proofErr w:type="spellEnd"/>
-      <w:r>
-        <w:rPr>
-          <w:sz w:val="28"/>
-          <w:szCs w:val="28"/>
-          <w:lang w:val="en-US"/>
-        </w:rPr>
-        <w:t xml:space="preserve">. Bu </w:t>
-      </w:r>
-      <w:proofErr w:type="spellStart"/>
-      <w:r>
-        <w:rPr>
-          <w:sz w:val="28"/>
-          <w:szCs w:val="28"/>
-          <w:lang w:val="en-US"/>
-        </w:rPr>
-        <w:t>müddətdə</w:t>
-      </w:r>
-      <w:proofErr w:type="spellEnd"/>
-      <w:r>
-        <w:rPr>
-          <w:sz w:val="28"/>
-          <w:szCs w:val="28"/>
-          <w:lang w:val="en-US"/>
-        </w:rPr>
-        <w:t xml:space="preserve"> </w:t>
-      </w:r>
-      <w:proofErr w:type="spellStart"/>
-      <w:r>
-        <w:rPr>
-          <w:sz w:val="28"/>
-          <w:szCs w:val="28"/>
-          <w:lang w:val="en-US"/>
-        </w:rPr>
-        <w:t>iki</w:t>
-      </w:r>
-      <w:proofErr w:type="spellEnd"/>
-      <w:r>
-        <w:rPr>
-          <w:sz w:val="28"/>
-          <w:szCs w:val="28"/>
-          <w:lang w:val="en-US"/>
-        </w:rPr>
-        <w:t xml:space="preserve"> </w:t>
-      </w:r>
-      <w:proofErr w:type="spellStart"/>
-      <w:r>
-        <w:rPr>
-          <w:sz w:val="28"/>
-          <w:szCs w:val="28"/>
-          <w:lang w:val="en-US"/>
-        </w:rPr>
-        <w:t>layihə</w:t>
-      </w:r>
-      <w:proofErr w:type="spellEnd"/>
-      <w:r>
-        <w:rPr>
-          <w:sz w:val="28"/>
-          <w:szCs w:val="28"/>
-          <w:lang w:val="en-US"/>
-        </w:rPr>
-        <w:t xml:space="preserve"> </w:t>
-      </w:r>
-      <w:proofErr w:type="spellStart"/>
-      <w:r>
-        <w:rPr>
-          <w:sz w:val="28"/>
-          <w:szCs w:val="28"/>
-          <w:lang w:val="en-US"/>
-        </w:rPr>
-        <w:t>hazırlamışam</w:t>
-      </w:r>
-      <w:proofErr w:type="spellEnd"/>
-      <w:r>
-        <w:rPr>
-          <w:sz w:val="28"/>
-          <w:szCs w:val="28"/>
-          <w:lang w:val="en-US"/>
-        </w:rPr>
-        <w:t xml:space="preserve">: </w:t>
-      </w:r>
-      <w:r>
-        <w:rPr>
-          <w:rStyle w:val="Strong"/>
-          <w:sz w:val="28"/>
-          <w:szCs w:val="28"/>
-          <w:lang w:val="en-US"/>
-        </w:rPr>
-        <w:t>Movie App</w:t>
-      </w:r>
-      <w:r>
-        <w:rPr>
-          <w:sz w:val="28"/>
-          <w:szCs w:val="28"/>
-          <w:lang w:val="en-US"/>
-        </w:rPr>
-        <w:t xml:space="preserve"> </w:t>
-      </w:r>
-      <w:proofErr w:type="spellStart"/>
-      <w:r>
-        <w:rPr>
-          <w:sz w:val="28"/>
-          <w:szCs w:val="28"/>
-          <w:lang w:val="en-US"/>
-        </w:rPr>
-        <w:t>və</w:t>
-      </w:r>
-      <w:proofErr w:type="spellEnd"/>
-      <w:r>
-        <w:rPr>
-          <w:sz w:val="28"/>
-          <w:szCs w:val="28"/>
-          <w:lang w:val="en-US"/>
-        </w:rPr>
-        <w:t xml:space="preserve"> </w:t>
-      </w:r>
-      <w:r>
-        <w:rPr>
-          <w:rStyle w:val="Strong"/>
-          <w:sz w:val="28"/>
-          <w:szCs w:val="28"/>
-          <w:lang w:val="en-US"/>
-        </w:rPr>
-        <w:t>Face Detector</w:t>
-      </w:r>
-      <w:r>
-        <w:rPr>
-          <w:sz w:val="28"/>
-          <w:szCs w:val="28"/>
-          <w:lang w:val="en-US"/>
-        </w:rPr>
-        <w:t>.</w:t>
-      </w:r>
-    </w:p>
-    <w:p>
-      <w:pPr>
-        <w:pStyle w:val="NormalWeb"/>
-        <w:jc w:val="both"/>
-        <w:rPr>
-          <w:sz w:val="28"/>
-          <w:szCs w:val="28"/>
-          <w:lang w:val="en-US"/>
-        </w:rPr>
-      </w:pPr>
-      <w:r>
-        <w:rPr>
-          <w:sz w:val="28"/>
-          <w:szCs w:val="28"/>
-          <w:lang w:val="en-US"/>
-        </w:rPr>
-        <w:t>Matrix Academy-</w:t>
-      </w:r>
-      <w:proofErr w:type="spellStart"/>
-      <w:r>
-        <w:rPr>
-          <w:sz w:val="28"/>
-          <w:szCs w:val="28"/>
-          <w:lang w:val="en-US"/>
-        </w:rPr>
-        <w:t>ni</w:t>
-      </w:r>
-      <w:proofErr w:type="spellEnd"/>
-      <w:r>
-        <w:rPr>
-          <w:sz w:val="28"/>
-          <w:szCs w:val="28"/>
-          <w:lang w:val="en-US"/>
-        </w:rPr>
-        <w:t xml:space="preserve"> </w:t>
-      </w:r>
-      <w:proofErr w:type="spellStart"/>
-      <w:r>
-        <w:rPr>
-          <w:sz w:val="28"/>
-          <w:szCs w:val="28"/>
-          <w:lang w:val="en-US"/>
-        </w:rPr>
-        <w:t>bitirdikdən</w:t>
-      </w:r>
-      <w:proofErr w:type="spellEnd"/>
-      <w:r>
-        <w:rPr>
-          <w:sz w:val="28"/>
-          <w:szCs w:val="28"/>
-          <w:lang w:val="en-US"/>
-        </w:rPr>
-        <w:t xml:space="preserve"> </w:t>
-      </w:r>
-      <w:proofErr w:type="spellStart"/>
-      <w:r>
-        <w:rPr>
-          <w:sz w:val="28"/>
-          <w:szCs w:val="28"/>
-          <w:lang w:val="en-US"/>
-        </w:rPr>
-        <w:t>dərhal</w:t>
-      </w:r>
-      <w:proofErr w:type="spellEnd"/>
-      <w:r>
-        <w:rPr>
-          <w:sz w:val="28"/>
-          <w:szCs w:val="28"/>
-          <w:lang w:val="en-US"/>
-        </w:rPr>
-        <w:t xml:space="preserve"> </w:t>
-      </w:r>
-      <w:proofErr w:type="spellStart"/>
-      <w:r>
-        <w:rPr>
-          <w:sz w:val="28"/>
-          <w:szCs w:val="28"/>
-          <w:lang w:val="en-US"/>
-        </w:rPr>
-        <w:t>sonra</w:t>
-      </w:r>
-      <w:proofErr w:type="spellEnd"/>
-      <w:r>
-        <w:rPr>
-          <w:sz w:val="28"/>
-          <w:szCs w:val="28"/>
-          <w:lang w:val="en-US"/>
-        </w:rPr>
-        <w:t xml:space="preserve"> </w:t>
-      </w:r>
-      <w:r>
-        <w:rPr>
-          <w:rStyle w:val="Strong"/>
-          <w:sz w:val="28"/>
-          <w:szCs w:val="28"/>
-          <w:lang w:val="en-US"/>
-        </w:rPr>
-        <w:t>Andersen</w:t>
-      </w:r>
-      <w:r>
-        <w:rPr>
-          <w:sz w:val="28"/>
-          <w:szCs w:val="28"/>
-          <w:lang w:val="en-US"/>
-        </w:rPr>
-        <w:t xml:space="preserve"> </w:t>
-      </w:r>
-      <w:proofErr w:type="spellStart"/>
-      <w:r>
-        <w:rPr>
-          <w:sz w:val="28"/>
-          <w:szCs w:val="28"/>
-          <w:lang w:val="en-US"/>
-        </w:rPr>
-        <w:t>şirkətində</w:t>
-      </w:r>
-      <w:proofErr w:type="spellEnd"/>
-      <w:r>
-        <w:rPr>
-          <w:sz w:val="28"/>
-          <w:szCs w:val="28"/>
-          <w:lang w:val="en-US"/>
-        </w:rPr>
-        <w:t xml:space="preserve"> </w:t>
-      </w:r>
-      <w:proofErr w:type="spellStart"/>
-      <w:r>
-        <w:rPr>
-          <w:sz w:val="28"/>
-          <w:szCs w:val="28"/>
-          <w:lang w:val="en-US"/>
-        </w:rPr>
-        <w:t>təcrübəçi</w:t>
-      </w:r>
-      <w:proofErr w:type="spellEnd"/>
-      <w:r>
-        <w:rPr>
-          <w:sz w:val="28"/>
-          <w:szCs w:val="28"/>
-          <w:lang w:val="en-US"/>
-        </w:rPr>
-        <w:t xml:space="preserve"> </w:t>
-      </w:r>
-      <w:proofErr w:type="spellStart"/>
-      <w:r>
-        <w:rPr>
-          <w:sz w:val="28"/>
-          <w:szCs w:val="28"/>
-          <w:lang w:val="en-US"/>
-        </w:rPr>
-        <w:t>kimi</w:t>
-      </w:r>
-      <w:proofErr w:type="spellEnd"/>
-      <w:r>
-        <w:rPr>
-          <w:sz w:val="28"/>
-          <w:szCs w:val="28"/>
-          <w:lang w:val="en-US"/>
-        </w:rPr>
-        <w:t xml:space="preserve"> </w:t>
-      </w:r>
-      <w:proofErr w:type="spellStart"/>
-      <w:r>
-        <w:rPr>
-          <w:sz w:val="28"/>
-          <w:szCs w:val="28"/>
-          <w:lang w:val="en-US"/>
-        </w:rPr>
-        <w:t>işə</w:t>
-      </w:r>
-      <w:proofErr w:type="spellEnd"/>
-      <w:r>
-        <w:rPr>
-          <w:sz w:val="28"/>
-          <w:szCs w:val="28"/>
-          <w:lang w:val="en-US"/>
-        </w:rPr>
-        <w:t xml:space="preserve"> </w:t>
-      </w:r>
-      <w:proofErr w:type="spellStart"/>
-      <w:r>
-        <w:rPr>
-          <w:sz w:val="28"/>
-          <w:szCs w:val="28"/>
-          <w:lang w:val="en-US"/>
-        </w:rPr>
-        <w:t>başlamışam</w:t>
-      </w:r>
-      <w:proofErr w:type="spellEnd"/>
-      <w:r>
-        <w:rPr>
-          <w:sz w:val="28"/>
-          <w:szCs w:val="28"/>
-          <w:lang w:val="en-US"/>
-        </w:rPr>
-        <w:t xml:space="preserve">. 1 ay </w:t>
-      </w:r>
-      <w:proofErr w:type="spellStart"/>
-      <w:r>
-        <w:rPr>
-          <w:sz w:val="28"/>
-          <w:szCs w:val="28"/>
-          <w:lang w:val="en-US"/>
-        </w:rPr>
-        <w:t>orada</w:t>
-      </w:r>
-      <w:proofErr w:type="spellEnd"/>
-      <w:r>
-        <w:rPr>
-          <w:sz w:val="28"/>
-          <w:szCs w:val="28"/>
-          <w:lang w:val="en-US"/>
-        </w:rPr>
-        <w:t xml:space="preserve"> </w:t>
-      </w:r>
-      <w:proofErr w:type="spellStart"/>
-      <w:r>
-        <w:rPr>
-          <w:sz w:val="28"/>
-          <w:szCs w:val="28"/>
-          <w:lang w:val="en-US"/>
-        </w:rPr>
-        <w:t>çalışmış</w:t>
-      </w:r>
-      <w:proofErr w:type="spellEnd"/>
-      <w:r>
-        <w:rPr>
-          <w:sz w:val="28"/>
-          <w:szCs w:val="28"/>
-          <w:lang w:val="en-US"/>
-        </w:rPr>
-        <w:t xml:space="preserve">, </w:t>
-      </w:r>
-      <w:proofErr w:type="spellStart"/>
-      <w:r>
-        <w:rPr>
-          <w:sz w:val="28"/>
-          <w:szCs w:val="28"/>
-          <w:lang w:val="en-US"/>
-        </w:rPr>
-        <w:t>lakin</w:t>
-      </w:r>
-      <w:proofErr w:type="spellEnd"/>
-      <w:r>
-        <w:rPr>
-          <w:sz w:val="28"/>
-          <w:szCs w:val="28"/>
-          <w:lang w:val="en-US"/>
-        </w:rPr>
-        <w:t xml:space="preserve"> </w:t>
-      </w:r>
-      <w:proofErr w:type="spellStart"/>
-      <w:r>
-        <w:rPr>
-          <w:sz w:val="28"/>
-          <w:szCs w:val="28"/>
-          <w:lang w:val="en-US"/>
-        </w:rPr>
-        <w:t>sənədləşmə</w:t>
-      </w:r>
-      <w:proofErr w:type="spellEnd"/>
-      <w:r>
-        <w:rPr>
-          <w:sz w:val="28"/>
-          <w:szCs w:val="28"/>
-          <w:lang w:val="en-US"/>
-        </w:rPr>
-        <w:t xml:space="preserve"> </w:t>
-      </w:r>
-      <w:proofErr w:type="spellStart"/>
-      <w:r>
-        <w:rPr>
-          <w:sz w:val="28"/>
-          <w:szCs w:val="28"/>
-          <w:lang w:val="en-US"/>
-        </w:rPr>
-        <w:t>ilə</w:t>
-      </w:r>
-      <w:proofErr w:type="spellEnd"/>
-      <w:r>
-        <w:rPr>
-          <w:sz w:val="28"/>
-          <w:szCs w:val="28"/>
-          <w:lang w:val="en-US"/>
-        </w:rPr>
-        <w:t xml:space="preserve"> </w:t>
-      </w:r>
-      <w:proofErr w:type="spellStart"/>
-      <w:r>
-        <w:rPr>
-          <w:sz w:val="28"/>
-          <w:szCs w:val="28"/>
-          <w:lang w:val="en-US"/>
-        </w:rPr>
-        <w:t>bağlı</w:t>
-      </w:r>
-      <w:proofErr w:type="spellEnd"/>
-      <w:r>
-        <w:rPr>
-          <w:sz w:val="28"/>
-          <w:szCs w:val="28"/>
-          <w:lang w:val="en-US"/>
-        </w:rPr>
-        <w:t xml:space="preserve"> problem </w:t>
-      </w:r>
-      <w:proofErr w:type="spellStart"/>
-      <w:r>
-        <w:rPr>
-          <w:sz w:val="28"/>
-          <w:szCs w:val="28"/>
-          <w:lang w:val="en-US"/>
-        </w:rPr>
-        <w:t>olduğundan</w:t>
-      </w:r>
-      <w:proofErr w:type="spellEnd"/>
-      <w:r>
-        <w:rPr>
-          <w:sz w:val="28"/>
-          <w:szCs w:val="28"/>
-          <w:lang w:val="en-US"/>
-        </w:rPr>
-        <w:t xml:space="preserve"> </w:t>
-      </w:r>
-      <w:proofErr w:type="spellStart"/>
-      <w:r>
-        <w:rPr>
-          <w:sz w:val="28"/>
-          <w:szCs w:val="28"/>
-          <w:lang w:val="en-US"/>
-        </w:rPr>
-        <w:t>işdən</w:t>
-      </w:r>
-      <w:proofErr w:type="spellEnd"/>
-      <w:r>
-        <w:rPr>
-          <w:sz w:val="28"/>
-          <w:szCs w:val="28"/>
-          <w:lang w:val="en-US"/>
-        </w:rPr>
-        <w:t xml:space="preserve"> </w:t>
-      </w:r>
-      <w:proofErr w:type="spellStart"/>
-      <w:r>
-        <w:rPr>
-          <w:sz w:val="28"/>
-          <w:szCs w:val="28"/>
-          <w:lang w:val="en-US"/>
-        </w:rPr>
-        <w:t>ayrılmışam</w:t>
-      </w:r>
-      <w:proofErr w:type="spellEnd"/>
-      <w:r>
-        <w:rPr>
-          <w:sz w:val="28"/>
-          <w:szCs w:val="28"/>
-          <w:lang w:val="en-US"/>
-        </w:rPr>
-        <w:t xml:space="preserve">. (Bu </w:t>
-      </w:r>
-      <w:proofErr w:type="spellStart"/>
-      <w:r>
-        <w:rPr>
-          <w:sz w:val="28"/>
-          <w:szCs w:val="28"/>
-          <w:lang w:val="en-US"/>
-        </w:rPr>
-        <w:t>müddətdə</w:t>
-      </w:r>
-      <w:proofErr w:type="spellEnd"/>
-      <w:r>
-        <w:rPr>
-          <w:sz w:val="28"/>
-          <w:szCs w:val="28"/>
-          <w:lang w:val="en-US"/>
-        </w:rPr>
-        <w:t xml:space="preserve"> </w:t>
-      </w:r>
-      <w:proofErr w:type="spellStart"/>
-      <w:r>
-        <w:rPr>
-          <w:sz w:val="28"/>
-          <w:szCs w:val="28"/>
-          <w:lang w:val="en-US"/>
-        </w:rPr>
-        <w:t>gördüyüm</w:t>
-      </w:r>
-      <w:proofErr w:type="spellEnd"/>
-      <w:r>
-        <w:rPr>
-          <w:sz w:val="28"/>
-          <w:szCs w:val="28"/>
-          <w:lang w:val="en-US"/>
-        </w:rPr>
-        <w:t xml:space="preserve"> </w:t>
-      </w:r>
-      <w:proofErr w:type="spellStart"/>
-      <w:r>
-        <w:rPr>
-          <w:sz w:val="28"/>
-          <w:szCs w:val="28"/>
-          <w:lang w:val="en-US"/>
-        </w:rPr>
-        <w:t>işləri</w:t>
-      </w:r>
-      <w:proofErr w:type="spellEnd"/>
-      <w:r>
-        <w:rPr>
-          <w:sz w:val="28"/>
-          <w:szCs w:val="28"/>
-          <w:lang w:val="en-US"/>
-        </w:rPr>
-        <w:t xml:space="preserve"> merge </w:t>
-      </w:r>
-      <w:proofErr w:type="spellStart"/>
-      <w:r>
-        <w:rPr>
-          <w:sz w:val="28"/>
-          <w:szCs w:val="28"/>
-          <w:lang w:val="en-US"/>
-        </w:rPr>
-        <w:t>etməmişəm</w:t>
-      </w:r>
-      <w:proofErr w:type="spellEnd"/>
-      <w:r>
-        <w:rPr>
-          <w:sz w:val="28"/>
-          <w:szCs w:val="28"/>
-          <w:lang w:val="en-US"/>
-        </w:rPr>
-        <w:t>.)</w:t>
-      </w:r>
-    </w:p>
-    <w:p>
-      <w:pPr>
-        <w:pStyle w:val="NormalWeb"/>
-        <w:jc w:val="both"/>
-        <w:rPr>
-          <w:sz w:val="28"/>
-          <w:szCs w:val="28"/>
-          <w:lang w:val="en-US"/>
-        </w:rPr>
-      </w:pPr>
-      <w:proofErr w:type="spellStart"/>
-      <w:r>
-        <w:rPr>
-          <w:sz w:val="28"/>
-          <w:szCs w:val="28"/>
-          <w:lang w:val="en-US"/>
-        </w:rPr>
-        <w:t>Daha</w:t>
-      </w:r>
-      <w:proofErr w:type="spellEnd"/>
-      <w:r>
-        <w:rPr>
-          <w:sz w:val="28"/>
-          <w:szCs w:val="28"/>
-          <w:lang w:val="en-US"/>
-        </w:rPr>
-        <w:t xml:space="preserve"> </w:t>
-      </w:r>
-      <w:proofErr w:type="spellStart"/>
-      <w:r>
-        <w:rPr>
-          <w:sz w:val="28"/>
-          <w:szCs w:val="28"/>
-          <w:lang w:val="en-US"/>
-        </w:rPr>
-        <w:t>sonra</w:t>
-      </w:r>
-      <w:proofErr w:type="spellEnd"/>
-      <w:r>
-        <w:rPr>
-          <w:sz w:val="28"/>
-          <w:szCs w:val="28"/>
-          <w:lang w:val="en-US"/>
-        </w:rPr>
-        <w:t xml:space="preserve"> </w:t>
-      </w:r>
-      <w:proofErr w:type="spellStart"/>
-      <w:r>
-        <w:rPr>
-          <w:sz w:val="28"/>
-          <w:szCs w:val="28"/>
-          <w:lang w:val="en-US"/>
-        </w:rPr>
-        <w:t>qrup</w:t>
-      </w:r>
-      <w:proofErr w:type="spellEnd"/>
-      <w:r>
-        <w:rPr>
-          <w:sz w:val="28"/>
-          <w:szCs w:val="28"/>
-          <w:lang w:val="en-US"/>
-        </w:rPr>
-        <w:t xml:space="preserve"> </w:t>
-      </w:r>
-      <w:proofErr w:type="spellStart"/>
-      <w:r>
-        <w:rPr>
-          <w:sz w:val="28"/>
-          <w:szCs w:val="28"/>
-          <w:lang w:val="en-US"/>
-        </w:rPr>
-        <w:t>yoldaşımın</w:t>
-      </w:r>
-      <w:proofErr w:type="spellEnd"/>
-      <w:r>
-        <w:rPr>
-          <w:sz w:val="28"/>
-          <w:szCs w:val="28"/>
-          <w:lang w:val="en-US"/>
-        </w:rPr>
-        <w:t xml:space="preserve"> </w:t>
-      </w:r>
-      <w:proofErr w:type="spellStart"/>
-      <w:r>
-        <w:rPr>
-          <w:sz w:val="28"/>
-          <w:szCs w:val="28"/>
-          <w:lang w:val="en-US"/>
-        </w:rPr>
-        <w:t>iştirak</w:t>
-      </w:r>
-      <w:proofErr w:type="spellEnd"/>
-      <w:r>
-        <w:rPr>
-          <w:sz w:val="28"/>
-          <w:szCs w:val="28"/>
-          <w:lang w:val="en-US"/>
-        </w:rPr>
-        <w:t xml:space="preserve"> </w:t>
-      </w:r>
-      <w:proofErr w:type="spellStart"/>
-      <w:r>
-        <w:rPr>
-          <w:sz w:val="28"/>
-          <w:szCs w:val="28"/>
-          <w:lang w:val="en-US"/>
-        </w:rPr>
-        <w:t>etdiyi</w:t>
-      </w:r>
-      <w:proofErr w:type="spellEnd"/>
-      <w:r>
-        <w:rPr>
-          <w:sz w:val="28"/>
-          <w:szCs w:val="28"/>
-          <w:lang w:val="en-US"/>
-        </w:rPr>
-        <w:t xml:space="preserve"> </w:t>
-      </w:r>
-      <w:proofErr w:type="spellStart"/>
-      <w:r>
-        <w:rPr>
-          <w:rStyle w:val="Strong"/>
-          <w:sz w:val="28"/>
-          <w:szCs w:val="28"/>
-          <w:lang w:val="en-US"/>
-        </w:rPr>
-        <w:t>Teknofest</w:t>
-      </w:r>
-      <w:proofErr w:type="spellEnd"/>
-      <w:r>
-        <w:rPr>
-          <w:rStyle w:val="Strong"/>
-          <w:sz w:val="28"/>
-          <w:szCs w:val="28"/>
-          <w:lang w:val="en-US"/>
-        </w:rPr>
-        <w:t xml:space="preserve"> Hackathon</w:t>
-      </w:r>
-      <w:r>
-        <w:rPr>
-          <w:sz w:val="28"/>
-          <w:szCs w:val="28"/>
-          <w:lang w:val="en-US"/>
-        </w:rPr>
-        <w:t>-</w:t>
-      </w:r>
-      <w:proofErr w:type="spellStart"/>
-      <w:r>
-        <w:rPr>
-          <w:sz w:val="28"/>
-          <w:szCs w:val="28"/>
-          <w:lang w:val="en-US"/>
-        </w:rPr>
-        <w:t>unda</w:t>
-      </w:r>
-      <w:proofErr w:type="spellEnd"/>
-      <w:r>
-        <w:rPr>
-          <w:sz w:val="28"/>
-          <w:szCs w:val="28"/>
-          <w:lang w:val="en-US"/>
-        </w:rPr>
-        <w:t>, “</w:t>
-      </w:r>
-      <w:proofErr w:type="spellStart"/>
-      <w:r>
-        <w:rPr>
-          <w:sz w:val="28"/>
-          <w:szCs w:val="28"/>
-          <w:lang w:val="en-US"/>
-        </w:rPr>
-        <w:t>Lumio</w:t>
-      </w:r>
-      <w:proofErr w:type="spellEnd"/>
-      <w:r>
-        <w:rPr>
-          <w:sz w:val="28"/>
-          <w:szCs w:val="28"/>
-          <w:lang w:val="en-US"/>
-        </w:rPr>
-        <w:t xml:space="preserve">” </w:t>
-      </w:r>
-      <w:proofErr w:type="spellStart"/>
-      <w:r>
-        <w:rPr>
-          <w:sz w:val="28"/>
-          <w:szCs w:val="28"/>
-          <w:lang w:val="en-US"/>
-        </w:rPr>
-        <w:t>adlı</w:t>
-      </w:r>
-      <w:proofErr w:type="spellEnd"/>
-      <w:r>
-        <w:rPr>
-          <w:sz w:val="28"/>
-          <w:szCs w:val="28"/>
-          <w:lang w:val="en-US"/>
-        </w:rPr>
-        <w:t xml:space="preserve"> </w:t>
-      </w:r>
-      <w:proofErr w:type="spellStart"/>
-      <w:r>
-        <w:rPr>
-          <w:sz w:val="28"/>
-          <w:szCs w:val="28"/>
-          <w:lang w:val="en-US"/>
-        </w:rPr>
-        <w:t>psixoloji</w:t>
-      </w:r>
-      <w:proofErr w:type="spellEnd"/>
-      <w:r>
-        <w:rPr>
-          <w:sz w:val="28"/>
-          <w:szCs w:val="28"/>
-          <w:lang w:val="en-US"/>
-        </w:rPr>
-        <w:t xml:space="preserve"> </w:t>
-      </w:r>
-      <w:proofErr w:type="spellStart"/>
-      <w:r>
-        <w:rPr>
-          <w:sz w:val="28"/>
-          <w:szCs w:val="28"/>
-          <w:lang w:val="en-US"/>
-        </w:rPr>
-        <w:t>tətbiqin</w:t>
-      </w:r>
-      <w:proofErr w:type="spellEnd"/>
-      <w:r>
-        <w:rPr>
-          <w:sz w:val="28"/>
-          <w:szCs w:val="28"/>
-          <w:lang w:val="en-US"/>
-        </w:rPr>
-        <w:t xml:space="preserve"> </w:t>
-      </w:r>
-      <w:proofErr w:type="spellStart"/>
-      <w:r>
-        <w:rPr>
-          <w:sz w:val="28"/>
-          <w:szCs w:val="28"/>
-          <w:lang w:val="en-US"/>
-        </w:rPr>
-        <w:t>hazırlanmasında</w:t>
-      </w:r>
-      <w:proofErr w:type="spellEnd"/>
-      <w:r>
-        <w:rPr>
-          <w:sz w:val="28"/>
-          <w:szCs w:val="28"/>
-          <w:lang w:val="en-US"/>
-        </w:rPr>
-        <w:t xml:space="preserve"> </w:t>
-      </w:r>
-      <w:proofErr w:type="spellStart"/>
-      <w:r>
-        <w:rPr>
-          <w:sz w:val="28"/>
-          <w:szCs w:val="28"/>
-          <w:lang w:val="en-US"/>
-        </w:rPr>
-        <w:t>iştirak</w:t>
-      </w:r>
-      <w:proofErr w:type="spellEnd"/>
-      <w:r>
-        <w:rPr>
-          <w:sz w:val="28"/>
-          <w:szCs w:val="28"/>
-          <w:lang w:val="en-US"/>
-        </w:rPr>
-        <w:t xml:space="preserve"> </w:t>
-      </w:r>
-      <w:proofErr w:type="spellStart"/>
-      <w:r>
-        <w:rPr>
-          <w:sz w:val="28"/>
-          <w:szCs w:val="28"/>
-          <w:lang w:val="en-US"/>
-        </w:rPr>
-        <w:t>etmişəm</w:t>
-      </w:r>
-      <w:proofErr w:type="spellEnd"/>
-      <w:r>
-        <w:rPr>
-          <w:sz w:val="28"/>
-          <w:szCs w:val="28"/>
-          <w:lang w:val="en-US"/>
-        </w:rPr>
-        <w:t xml:space="preserve">. UI/UX </w:t>
-      </w:r>
-      <w:proofErr w:type="spellStart"/>
-      <w:r>
-        <w:rPr>
-          <w:sz w:val="28"/>
-          <w:szCs w:val="28"/>
-          <w:lang w:val="en-US"/>
-        </w:rPr>
-        <w:t>dizayn</w:t>
-      </w:r>
-      <w:proofErr w:type="spellEnd"/>
-      <w:r>
-        <w:rPr>
-          <w:sz w:val="28"/>
-          <w:szCs w:val="28"/>
-          <w:lang w:val="en-US"/>
-        </w:rPr>
-        <w:t xml:space="preserve"> </w:t>
-      </w:r>
-      <w:proofErr w:type="spellStart"/>
-      <w:r>
-        <w:rPr>
-          <w:sz w:val="28"/>
-          <w:szCs w:val="28"/>
-          <w:lang w:val="en-US"/>
-        </w:rPr>
-        <w:t>hazır</w:t>
-      </w:r>
-      <w:proofErr w:type="spellEnd"/>
-      <w:r>
-        <w:rPr>
-          <w:sz w:val="28"/>
-          <w:szCs w:val="28"/>
-          <w:lang w:val="en-US"/>
-        </w:rPr>
-        <w:t xml:space="preserve"> </w:t>
-      </w:r>
-      <w:proofErr w:type="spellStart"/>
-      <w:r>
-        <w:rPr>
-          <w:sz w:val="28"/>
-          <w:szCs w:val="28"/>
-          <w:lang w:val="en-US"/>
-        </w:rPr>
-        <w:t>olsa</w:t>
-      </w:r>
-      <w:proofErr w:type="spellEnd"/>
-      <w:r>
-        <w:rPr>
-          <w:sz w:val="28"/>
-          <w:szCs w:val="28"/>
-          <w:lang w:val="en-US"/>
-        </w:rPr>
-        <w:t xml:space="preserve"> da, </w:t>
-      </w:r>
-      <w:proofErr w:type="spellStart"/>
-      <w:r>
-        <w:rPr>
-          <w:sz w:val="28"/>
-          <w:szCs w:val="28"/>
-          <w:lang w:val="en-US"/>
-        </w:rPr>
-        <w:t>tətbiq</w:t>
-      </w:r>
-      <w:proofErr w:type="spellEnd"/>
-      <w:r>
-        <w:rPr>
-          <w:sz w:val="28"/>
-          <w:szCs w:val="28"/>
-          <w:lang w:val="en-US"/>
-        </w:rPr>
-        <w:t xml:space="preserve"> </w:t>
-      </w:r>
-      <w:proofErr w:type="spellStart"/>
-      <w:r>
-        <w:rPr>
-          <w:sz w:val="28"/>
-          <w:szCs w:val="28"/>
-          <w:lang w:val="en-US"/>
-        </w:rPr>
-        <w:t>yox</w:t>
-      </w:r>
-      <w:proofErr w:type="spellEnd"/>
-      <w:r>
-        <w:rPr>
-          <w:sz w:val="28"/>
-          <w:szCs w:val="28"/>
-          <w:lang w:val="en-US"/>
-        </w:rPr>
-        <w:t xml:space="preserve"> </w:t>
-      </w:r>
-      <w:proofErr w:type="spellStart"/>
-      <w:r>
-        <w:rPr>
-          <w:sz w:val="28"/>
-          <w:szCs w:val="28"/>
-          <w:lang w:val="en-US"/>
-        </w:rPr>
-        <w:t>idi</w:t>
-      </w:r>
-      <w:proofErr w:type="spellEnd"/>
-      <w:r>
-        <w:rPr>
-          <w:sz w:val="28"/>
-          <w:szCs w:val="28"/>
-          <w:lang w:val="en-US"/>
-        </w:rPr>
-        <w:t xml:space="preserve">. </w:t>
-      </w:r>
-      <w:proofErr w:type="spellStart"/>
-      <w:r>
-        <w:rPr>
-          <w:sz w:val="28"/>
-          <w:szCs w:val="28"/>
-          <w:lang w:val="en-US"/>
-        </w:rPr>
-        <w:t>Mən</w:t>
-      </w:r>
-      <w:proofErr w:type="spellEnd"/>
-      <w:r>
-        <w:rPr>
-          <w:sz w:val="28"/>
-          <w:szCs w:val="28"/>
-          <w:lang w:val="en-US"/>
-        </w:rPr>
-        <w:t xml:space="preserve"> </w:t>
-      </w:r>
-      <w:proofErr w:type="spellStart"/>
-      <w:r>
-        <w:rPr>
-          <w:sz w:val="28"/>
-          <w:szCs w:val="28"/>
-          <w:lang w:val="en-US"/>
-        </w:rPr>
-        <w:t>isə</w:t>
-      </w:r>
-      <w:proofErr w:type="spellEnd"/>
-      <w:r>
-        <w:rPr>
-          <w:sz w:val="28"/>
-          <w:szCs w:val="28"/>
-          <w:lang w:val="en-US"/>
-        </w:rPr>
-        <w:t xml:space="preserve"> 2 </w:t>
-      </w:r>
-      <w:proofErr w:type="spellStart"/>
-      <w:r>
-        <w:rPr>
-          <w:sz w:val="28"/>
-          <w:szCs w:val="28"/>
-          <w:lang w:val="en-US"/>
-        </w:rPr>
-        <w:t>həftə</w:t>
-      </w:r>
-      <w:proofErr w:type="spellEnd"/>
-      <w:r>
-        <w:rPr>
-          <w:sz w:val="28"/>
-          <w:szCs w:val="28"/>
-          <w:lang w:val="en-US"/>
-        </w:rPr>
-        <w:t xml:space="preserve"> </w:t>
-      </w:r>
-      <w:proofErr w:type="spellStart"/>
-      <w:r>
-        <w:rPr>
-          <w:sz w:val="28"/>
-          <w:szCs w:val="28"/>
-          <w:lang w:val="en-US"/>
-        </w:rPr>
-        <w:t>ərzində</w:t>
-      </w:r>
-      <w:proofErr w:type="spellEnd"/>
-      <w:r>
-        <w:rPr>
-          <w:sz w:val="28"/>
-          <w:szCs w:val="28"/>
-          <w:lang w:val="en-US"/>
-        </w:rPr>
-        <w:t xml:space="preserve"> </w:t>
-      </w:r>
-      <w:proofErr w:type="spellStart"/>
-      <w:r>
-        <w:rPr>
-          <w:sz w:val="28"/>
-          <w:szCs w:val="28"/>
-          <w:lang w:val="en-US"/>
-        </w:rPr>
-        <w:t>tətbiqi</w:t>
-      </w:r>
-      <w:proofErr w:type="spellEnd"/>
-      <w:r>
-        <w:rPr>
-          <w:sz w:val="28"/>
-          <w:szCs w:val="28"/>
-          <w:lang w:val="en-US"/>
-        </w:rPr>
-        <w:t xml:space="preserve"> </w:t>
-      </w:r>
-      <w:proofErr w:type="spellStart"/>
-      <w:r>
-        <w:rPr>
-          <w:sz w:val="28"/>
-          <w:szCs w:val="28"/>
-          <w:lang w:val="en-US"/>
-        </w:rPr>
-        <w:t>hazırladım</w:t>
-      </w:r>
-      <w:proofErr w:type="spellEnd"/>
-      <w:r>
-        <w:rPr>
-          <w:sz w:val="28"/>
-          <w:szCs w:val="28"/>
-          <w:lang w:val="en-US"/>
-        </w:rPr>
-        <w:t xml:space="preserve">. </w:t>
-      </w:r>
-      <w:proofErr w:type="spellStart"/>
-      <w:r>
-        <w:rPr>
-          <w:sz w:val="28"/>
-          <w:szCs w:val="28"/>
-          <w:lang w:val="en-US"/>
-        </w:rPr>
-        <w:t>Burada</w:t>
-      </w:r>
-      <w:proofErr w:type="spellEnd"/>
-      <w:r>
-        <w:rPr>
-          <w:sz w:val="28"/>
-          <w:szCs w:val="28"/>
-          <w:lang w:val="en-US"/>
-        </w:rPr>
-        <w:t xml:space="preserve"> </w:t>
-      </w:r>
-      <w:r>
-        <w:rPr>
-          <w:rStyle w:val="Strong"/>
-          <w:sz w:val="28"/>
-          <w:szCs w:val="28"/>
-          <w:lang w:val="en-US"/>
-        </w:rPr>
-        <w:t>Firebase</w:t>
-      </w:r>
-      <w:r>
-        <w:rPr>
-          <w:sz w:val="28"/>
-          <w:szCs w:val="28"/>
-          <w:lang w:val="en-US"/>
-        </w:rPr>
-        <w:t xml:space="preserve"> </w:t>
-      </w:r>
-      <w:proofErr w:type="spellStart"/>
-      <w:r>
-        <w:rPr>
-          <w:sz w:val="28"/>
-          <w:szCs w:val="28"/>
-          <w:lang w:val="en-US"/>
-        </w:rPr>
-        <w:t>və</w:t>
-      </w:r>
-      <w:proofErr w:type="spellEnd"/>
-      <w:r>
-        <w:rPr>
-          <w:sz w:val="28"/>
-          <w:szCs w:val="28"/>
-          <w:lang w:val="en-US"/>
-        </w:rPr>
-        <w:t xml:space="preserve"> </w:t>
-      </w:r>
-      <w:proofErr w:type="spellStart"/>
-      <w:r>
-        <w:rPr>
-          <w:rStyle w:val="Strong"/>
-          <w:sz w:val="28"/>
-          <w:szCs w:val="28"/>
-          <w:lang w:val="en-US"/>
-        </w:rPr>
-        <w:t>ChatGPT</w:t>
-      </w:r>
-      <w:proofErr w:type="spellEnd"/>
-      <w:r>
-        <w:rPr>
-          <w:rStyle w:val="Strong"/>
-          <w:sz w:val="28"/>
-          <w:szCs w:val="28"/>
-          <w:lang w:val="en-US"/>
-        </w:rPr>
-        <w:t xml:space="preserve"> API</w:t>
-      </w:r>
-      <w:r>
-        <w:rPr>
-          <w:sz w:val="28"/>
-          <w:szCs w:val="28"/>
-          <w:lang w:val="en-US"/>
-        </w:rPr>
-        <w:t xml:space="preserve"> </w:t>
-      </w:r>
-      <w:proofErr w:type="spellStart"/>
-      <w:r>
-        <w:rPr>
-          <w:sz w:val="28"/>
-          <w:szCs w:val="28"/>
-          <w:lang w:val="en-US"/>
-        </w:rPr>
-        <w:t>istifadə</w:t>
-      </w:r>
-      <w:proofErr w:type="spellEnd"/>
-      <w:r>
-        <w:rPr>
-          <w:sz w:val="28"/>
-          <w:szCs w:val="28"/>
-          <w:lang w:val="en-US"/>
-        </w:rPr>
-        <w:t xml:space="preserve"> </w:t>
-      </w:r>
-      <w:proofErr w:type="spellStart"/>
-      <w:r>
-        <w:rPr>
-          <w:sz w:val="28"/>
-          <w:szCs w:val="28"/>
-          <w:lang w:val="en-US"/>
-        </w:rPr>
-        <w:t>etdim</w:t>
-      </w:r>
-      <w:proofErr w:type="spellEnd"/>
-      <w:r>
-        <w:rPr>
-          <w:sz w:val="28"/>
-          <w:szCs w:val="28"/>
-          <w:lang w:val="en-US"/>
-        </w:rPr>
-        <w:t>.</w:t>
-      </w:r>
-    </w:p>
-    <w:p>
-      <w:pPr>
-        <w:pStyle w:val="NormalWeb"/>
-        <w:jc w:val="both"/>
-        <w:rPr>
-          <w:sz w:val="28"/>
-          <w:szCs w:val="28"/>
-          <w:lang w:val="en-US"/>
-        </w:rPr>
-      </w:pPr>
-      <w:proofErr w:type="spellStart"/>
-      <w:r>
-        <w:rPr>
-          <w:sz w:val="28"/>
-          <w:szCs w:val="28"/>
-          <w:lang w:val="en-US"/>
-        </w:rPr>
-        <w:t>Hazırda</w:t>
-      </w:r>
-      <w:proofErr w:type="spellEnd"/>
-      <w:r>
-        <w:rPr>
-          <w:sz w:val="28"/>
-          <w:szCs w:val="28"/>
-          <w:lang w:val="en-US"/>
-        </w:rPr>
-        <w:t xml:space="preserve"> </w:t>
-      </w:r>
-      <w:r>
-        <w:rPr>
-          <w:rStyle w:val="Strong"/>
-          <w:sz w:val="28"/>
-          <w:szCs w:val="28"/>
-          <w:lang w:val="en-US"/>
-        </w:rPr>
-        <w:t>Code Academy</w:t>
-      </w:r>
-      <w:r>
-        <w:rPr>
-          <w:sz w:val="28"/>
-          <w:szCs w:val="28"/>
-          <w:lang w:val="en-US"/>
-        </w:rPr>
-        <w:t>-</w:t>
-      </w:r>
-      <w:proofErr w:type="spellStart"/>
-      <w:r>
-        <w:rPr>
-          <w:sz w:val="28"/>
-          <w:szCs w:val="28"/>
-          <w:lang w:val="en-US"/>
-        </w:rPr>
-        <w:t>nin</w:t>
-      </w:r>
-      <w:proofErr w:type="spellEnd"/>
-      <w:r>
-        <w:rPr>
-          <w:sz w:val="28"/>
-          <w:szCs w:val="28"/>
-          <w:lang w:val="en-US"/>
-        </w:rPr>
-        <w:t xml:space="preserve"> “</w:t>
-      </w:r>
-      <w:r>
-        <w:rPr>
-          <w:rStyle w:val="Strong"/>
-          <w:sz w:val="28"/>
-          <w:szCs w:val="28"/>
-          <w:lang w:val="en-US"/>
-        </w:rPr>
-        <w:t>Code for Future</w:t>
-      </w:r>
-      <w:r>
-        <w:rPr>
-          <w:sz w:val="28"/>
-          <w:szCs w:val="28"/>
-          <w:lang w:val="en-US"/>
-        </w:rPr>
-        <w:t xml:space="preserve">” </w:t>
-      </w:r>
-      <w:proofErr w:type="spellStart"/>
-      <w:r>
-        <w:rPr>
-          <w:sz w:val="28"/>
-          <w:szCs w:val="28"/>
-          <w:lang w:val="en-US"/>
-        </w:rPr>
-        <w:t>layihəsinə</w:t>
-      </w:r>
-      <w:proofErr w:type="spellEnd"/>
-      <w:r>
-        <w:rPr>
-          <w:sz w:val="28"/>
-          <w:szCs w:val="28"/>
-          <w:lang w:val="en-US"/>
-        </w:rPr>
-        <w:t xml:space="preserve"> </w:t>
-      </w:r>
-      <w:proofErr w:type="spellStart"/>
-      <w:r>
-        <w:rPr>
-          <w:sz w:val="28"/>
-          <w:szCs w:val="28"/>
-          <w:lang w:val="en-US"/>
-        </w:rPr>
-        <w:t>qəbul</w:t>
-      </w:r>
-      <w:proofErr w:type="spellEnd"/>
-      <w:r>
-        <w:rPr>
-          <w:sz w:val="28"/>
-          <w:szCs w:val="28"/>
-          <w:lang w:val="en-US"/>
-        </w:rPr>
-        <w:t xml:space="preserve"> </w:t>
-      </w:r>
-      <w:proofErr w:type="spellStart"/>
-      <w:r>
-        <w:rPr>
-          <w:sz w:val="28"/>
-          <w:szCs w:val="28"/>
-          <w:lang w:val="en-US"/>
-        </w:rPr>
-        <w:t>olunmuşam</w:t>
-      </w:r>
-      <w:proofErr w:type="spellEnd"/>
-      <w:r>
-        <w:rPr>
-          <w:sz w:val="28"/>
-          <w:szCs w:val="28"/>
-          <w:lang w:val="en-US"/>
-        </w:rPr>
-        <w:t xml:space="preserve">. Bu </w:t>
-      </w:r>
-      <w:proofErr w:type="spellStart"/>
-      <w:r>
-        <w:rPr>
-          <w:sz w:val="28"/>
-          <w:szCs w:val="28"/>
-          <w:lang w:val="en-US"/>
-        </w:rPr>
-        <w:t>layihə</w:t>
-      </w:r>
-      <w:proofErr w:type="spellEnd"/>
-      <w:r>
-        <w:rPr>
-          <w:sz w:val="28"/>
-          <w:szCs w:val="28"/>
-          <w:lang w:val="en-US"/>
-        </w:rPr>
-        <w:t xml:space="preserve"> </w:t>
-      </w:r>
-      <w:proofErr w:type="spellStart"/>
-      <w:r>
-        <w:rPr>
-          <w:sz w:val="28"/>
-          <w:szCs w:val="28"/>
-          <w:lang w:val="en-US"/>
-        </w:rPr>
-        <w:t>çərçivəsində</w:t>
-      </w:r>
-      <w:proofErr w:type="spellEnd"/>
-      <w:r>
-        <w:rPr>
-          <w:sz w:val="28"/>
-          <w:szCs w:val="28"/>
-          <w:lang w:val="en-US"/>
-        </w:rPr>
-        <w:t xml:space="preserve"> </w:t>
-      </w:r>
-      <w:proofErr w:type="spellStart"/>
-      <w:r>
-        <w:rPr>
-          <w:sz w:val="28"/>
-          <w:szCs w:val="28"/>
-          <w:lang w:val="en-US"/>
-        </w:rPr>
-        <w:t>əsas</w:t>
-      </w:r>
-      <w:proofErr w:type="spellEnd"/>
-      <w:r>
-        <w:rPr>
-          <w:sz w:val="28"/>
-          <w:szCs w:val="28"/>
-          <w:lang w:val="en-US"/>
-        </w:rPr>
-        <w:t xml:space="preserve"> </w:t>
-      </w:r>
-      <w:proofErr w:type="spellStart"/>
-      <w:r>
-        <w:rPr>
-          <w:sz w:val="28"/>
-          <w:szCs w:val="28"/>
-          <w:lang w:val="en-US"/>
-        </w:rPr>
-        <w:t>hədəfim</w:t>
-      </w:r>
-      <w:proofErr w:type="spellEnd"/>
-      <w:r>
-        <w:rPr>
-          <w:sz w:val="28"/>
-          <w:szCs w:val="28"/>
-          <w:lang w:val="en-US"/>
-        </w:rPr>
-        <w:t xml:space="preserve"> </w:t>
-      </w:r>
-      <w:proofErr w:type="spellStart"/>
-      <w:r>
-        <w:rPr>
-          <w:sz w:val="28"/>
-          <w:szCs w:val="28"/>
-          <w:lang w:val="en-US"/>
-        </w:rPr>
-        <w:t>yalnız</w:t>
-      </w:r>
-      <w:proofErr w:type="spellEnd"/>
-      <w:r>
-        <w:rPr>
-          <w:sz w:val="28"/>
-          <w:szCs w:val="28"/>
-          <w:lang w:val="en-US"/>
-        </w:rPr>
-        <w:t xml:space="preserve"> </w:t>
-      </w:r>
-      <w:proofErr w:type="spellStart"/>
-      <w:r>
-        <w:rPr>
-          <w:sz w:val="28"/>
-          <w:szCs w:val="28"/>
-          <w:lang w:val="en-US"/>
-        </w:rPr>
-        <w:t>iş</w:t>
-      </w:r>
-      <w:proofErr w:type="spellEnd"/>
-      <w:r>
-        <w:rPr>
-          <w:sz w:val="28"/>
-          <w:szCs w:val="28"/>
-          <w:lang w:val="en-US"/>
-        </w:rPr>
-        <w:t xml:space="preserve"> </w:t>
-      </w:r>
-      <w:proofErr w:type="spellStart"/>
-      <w:r>
-        <w:rPr>
-          <w:sz w:val="28"/>
-          <w:szCs w:val="28"/>
-          <w:lang w:val="en-US"/>
-        </w:rPr>
-        <w:t>tapmaq</w:t>
-      </w:r>
-      <w:proofErr w:type="spellEnd"/>
-      <w:r>
-        <w:rPr>
-          <w:sz w:val="28"/>
-          <w:szCs w:val="28"/>
-          <w:lang w:val="en-US"/>
-        </w:rPr>
-        <w:t xml:space="preserve"> </w:t>
-      </w:r>
-      <w:proofErr w:type="spellStart"/>
-      <w:r>
-        <w:rPr>
-          <w:sz w:val="28"/>
-          <w:szCs w:val="28"/>
-          <w:lang w:val="en-US"/>
-        </w:rPr>
-        <w:t>deyil</w:t>
-      </w:r>
-      <w:proofErr w:type="spellEnd"/>
-      <w:r>
-        <w:rPr>
-          <w:sz w:val="28"/>
-          <w:szCs w:val="28"/>
-          <w:lang w:val="en-US"/>
-        </w:rPr>
-        <w:t xml:space="preserve">, </w:t>
-      </w:r>
-      <w:proofErr w:type="spellStart"/>
-      <w:r>
-        <w:rPr>
-          <w:sz w:val="28"/>
-          <w:szCs w:val="28"/>
-          <w:lang w:val="en-US"/>
-        </w:rPr>
-        <w:t>düzgün</w:t>
-      </w:r>
-      <w:proofErr w:type="spellEnd"/>
-      <w:r>
-        <w:rPr>
-          <w:sz w:val="28"/>
-          <w:szCs w:val="28"/>
-          <w:lang w:val="en-US"/>
-        </w:rPr>
-        <w:t xml:space="preserve"> </w:t>
-      </w:r>
-      <w:proofErr w:type="spellStart"/>
-      <w:r>
-        <w:rPr>
-          <w:sz w:val="28"/>
-          <w:szCs w:val="28"/>
-          <w:lang w:val="en-US"/>
-        </w:rPr>
-        <w:t>strategiya</w:t>
-      </w:r>
-      <w:proofErr w:type="spellEnd"/>
-      <w:r>
-        <w:rPr>
-          <w:sz w:val="28"/>
-          <w:szCs w:val="28"/>
-          <w:lang w:val="en-US"/>
-        </w:rPr>
-        <w:t xml:space="preserve"> </w:t>
-      </w:r>
-      <w:proofErr w:type="spellStart"/>
-      <w:r>
-        <w:rPr>
-          <w:sz w:val="28"/>
-          <w:szCs w:val="28"/>
-          <w:lang w:val="en-US"/>
-        </w:rPr>
-        <w:t>ilə</w:t>
-      </w:r>
-      <w:proofErr w:type="spellEnd"/>
-      <w:r>
-        <w:rPr>
-          <w:sz w:val="28"/>
-          <w:szCs w:val="28"/>
-          <w:lang w:val="en-US"/>
-        </w:rPr>
-        <w:t xml:space="preserve"> </w:t>
-      </w:r>
-      <w:proofErr w:type="spellStart"/>
-      <w:r>
-        <w:rPr>
-          <w:sz w:val="28"/>
-          <w:szCs w:val="28"/>
-          <w:lang w:val="en-US"/>
-        </w:rPr>
-        <w:t>kodları</w:t>
-      </w:r>
-      <w:proofErr w:type="spellEnd"/>
-      <w:r>
-        <w:rPr>
-          <w:sz w:val="28"/>
-          <w:szCs w:val="28"/>
-          <w:lang w:val="en-US"/>
-        </w:rPr>
-        <w:t xml:space="preserve"> </w:t>
-      </w:r>
-      <w:proofErr w:type="spellStart"/>
-      <w:r>
-        <w:rPr>
-          <w:sz w:val="28"/>
-          <w:szCs w:val="28"/>
-          <w:lang w:val="en-US"/>
-        </w:rPr>
-        <w:t>dərk</w:t>
-      </w:r>
-      <w:proofErr w:type="spellEnd"/>
-      <w:r>
-        <w:rPr>
-          <w:sz w:val="28"/>
-          <w:szCs w:val="28"/>
-          <w:lang w:val="en-US"/>
-        </w:rPr>
-        <w:t xml:space="preserve"> </w:t>
-      </w:r>
-      <w:proofErr w:type="spellStart"/>
-      <w:r>
-        <w:rPr>
-          <w:sz w:val="28"/>
-          <w:szCs w:val="28"/>
-          <w:lang w:val="en-US"/>
-        </w:rPr>
-        <w:t>edib</w:t>
-      </w:r>
-      <w:proofErr w:type="spellEnd"/>
-      <w:r>
-        <w:rPr>
-          <w:sz w:val="28"/>
-          <w:szCs w:val="28"/>
-          <w:lang w:val="en-US"/>
-        </w:rPr>
-        <w:t xml:space="preserve"> </w:t>
-      </w:r>
-      <w:proofErr w:type="spellStart"/>
-      <w:r>
-        <w:rPr>
-          <w:sz w:val="28"/>
-          <w:szCs w:val="28"/>
-          <w:lang w:val="en-US"/>
-        </w:rPr>
-        <w:t>yaza</w:t>
-      </w:r>
-      <w:proofErr w:type="spellEnd"/>
-      <w:r>
-        <w:rPr>
-          <w:sz w:val="28"/>
-          <w:szCs w:val="28"/>
-          <w:lang w:val="en-US"/>
-        </w:rPr>
-        <w:t xml:space="preserve"> </w:t>
-      </w:r>
-      <w:proofErr w:type="spellStart"/>
-      <w:r>
-        <w:rPr>
-          <w:sz w:val="28"/>
-          <w:szCs w:val="28"/>
-          <w:lang w:val="en-US"/>
-        </w:rPr>
-        <w:t>bilən</w:t>
-      </w:r>
-      <w:proofErr w:type="spellEnd"/>
-      <w:r>
-        <w:rPr>
-          <w:sz w:val="28"/>
-          <w:szCs w:val="28"/>
-          <w:lang w:val="en-US"/>
-        </w:rPr>
-        <w:t xml:space="preserve"> </w:t>
-      </w:r>
-      <w:proofErr w:type="spellStart"/>
-      <w:r>
-        <w:rPr>
-          <w:rStyle w:val="Strong"/>
-          <w:sz w:val="28"/>
-          <w:szCs w:val="28"/>
-          <w:lang w:val="en-US"/>
-        </w:rPr>
-        <w:t>peşəkar</w:t>
-      </w:r>
-      <w:proofErr w:type="spellEnd"/>
-      <w:r>
-        <w:rPr>
-          <w:rStyle w:val="Strong"/>
-          <w:sz w:val="28"/>
-          <w:szCs w:val="28"/>
-          <w:lang w:val="en-US"/>
-        </w:rPr>
-        <w:t xml:space="preserve"> developer</w:t>
-      </w:r>
-      <w:r>
-        <w:rPr>
-          <w:sz w:val="28"/>
-          <w:szCs w:val="28"/>
-          <w:lang w:val="en-US"/>
-        </w:rPr>
-        <w:t xml:space="preserve"> </w:t>
-      </w:r>
-      <w:proofErr w:type="spellStart"/>
-      <w:r>
-        <w:rPr>
-          <w:sz w:val="28"/>
-          <w:szCs w:val="28"/>
-          <w:lang w:val="en-US"/>
-        </w:rPr>
-        <w:t>olmaqdır</w:t>
-      </w:r>
-      <w:proofErr w:type="spellEnd"/>
-      <w:r>
-        <w:rPr>
-          <w:sz w:val="28"/>
-          <w:szCs w:val="28"/>
-          <w:lang w:val="en-US"/>
-        </w:rPr>
-        <w:t xml:space="preserve">. </w:t>
-      </w:r>
-      <w:proofErr w:type="spellStart"/>
-      <w:r>
-        <w:rPr>
-          <w:sz w:val="28"/>
-          <w:szCs w:val="28"/>
-          <w:lang w:val="en-US"/>
-        </w:rPr>
-        <w:t>Mənə</w:t>
-      </w:r>
-      <w:proofErr w:type="spellEnd"/>
-      <w:r>
-        <w:rPr>
-          <w:sz w:val="28"/>
-          <w:szCs w:val="28"/>
-          <w:lang w:val="en-US"/>
-        </w:rPr>
-        <w:t xml:space="preserve"> </w:t>
-      </w:r>
-      <w:proofErr w:type="spellStart"/>
-      <w:r>
-        <w:rPr>
-          <w:sz w:val="28"/>
-          <w:szCs w:val="28"/>
-          <w:lang w:val="en-US"/>
-        </w:rPr>
-        <w:t>görə</w:t>
-      </w:r>
-      <w:proofErr w:type="spellEnd"/>
-      <w:r>
-        <w:rPr>
-          <w:sz w:val="28"/>
-          <w:szCs w:val="28"/>
-          <w:lang w:val="en-US"/>
-        </w:rPr>
-        <w:t xml:space="preserve"> </w:t>
-      </w:r>
-      <w:proofErr w:type="spellStart"/>
-      <w:r>
-        <w:rPr>
-          <w:sz w:val="28"/>
-          <w:szCs w:val="28"/>
-          <w:lang w:val="en-US"/>
-        </w:rPr>
-        <w:t>bilik</w:t>
-      </w:r>
-      <w:proofErr w:type="spellEnd"/>
-      <w:r>
-        <w:rPr>
-          <w:sz w:val="28"/>
-          <w:szCs w:val="28"/>
-          <w:lang w:val="en-US"/>
-        </w:rPr>
-        <w:t xml:space="preserve"> </w:t>
-      </w:r>
-      <w:proofErr w:type="spellStart"/>
-      <w:r>
-        <w:rPr>
-          <w:sz w:val="28"/>
-          <w:szCs w:val="28"/>
-          <w:lang w:val="en-US"/>
-        </w:rPr>
-        <w:t>puldan</w:t>
-      </w:r>
-      <w:proofErr w:type="spellEnd"/>
-      <w:r>
-        <w:rPr>
-          <w:sz w:val="28"/>
-          <w:szCs w:val="28"/>
-          <w:lang w:val="en-US"/>
-        </w:rPr>
-        <w:t xml:space="preserve"> </w:t>
-      </w:r>
-      <w:proofErr w:type="spellStart"/>
-      <w:r>
-        <w:rPr>
-          <w:sz w:val="28"/>
-          <w:szCs w:val="28"/>
-          <w:lang w:val="en-US"/>
-        </w:rPr>
-        <w:t>daha</w:t>
-      </w:r>
-      <w:proofErr w:type="spellEnd"/>
-      <w:r>
-        <w:rPr>
-          <w:sz w:val="28"/>
-          <w:szCs w:val="28"/>
-          <w:lang w:val="en-US"/>
-        </w:rPr>
-        <w:t xml:space="preserve"> </w:t>
-      </w:r>
-      <w:proofErr w:type="spellStart"/>
-      <w:r>
-        <w:rPr>
-          <w:sz w:val="28"/>
-          <w:szCs w:val="28"/>
-          <w:lang w:val="en-US"/>
-        </w:rPr>
-        <w:t>önəmlidir</w:t>
-      </w:r>
-      <w:proofErr w:type="spellEnd"/>
-      <w:r>
-        <w:rPr>
-          <w:sz w:val="28"/>
-          <w:szCs w:val="28"/>
-          <w:lang w:val="en-US"/>
-        </w:rPr>
-        <w:t xml:space="preserve">; </w:t>
-      </w:r>
-      <w:proofErr w:type="spellStart"/>
-      <w:r>
-        <w:rPr>
-          <w:sz w:val="28"/>
-          <w:szCs w:val="28"/>
-          <w:lang w:val="en-US"/>
-        </w:rPr>
-        <w:t>bilik</w:t>
-      </w:r>
-      <w:proofErr w:type="spellEnd"/>
-      <w:r>
-        <w:rPr>
-          <w:sz w:val="28"/>
-          <w:szCs w:val="28"/>
-          <w:lang w:val="en-US"/>
-        </w:rPr>
-        <w:t xml:space="preserve"> </w:t>
-      </w:r>
-      <w:proofErr w:type="spellStart"/>
-      <w:r>
-        <w:rPr>
-          <w:sz w:val="28"/>
-          <w:szCs w:val="28"/>
-          <w:lang w:val="en-US"/>
-        </w:rPr>
-        <w:t>əldə</w:t>
-      </w:r>
-      <w:proofErr w:type="spellEnd"/>
-      <w:r>
-        <w:rPr>
-          <w:sz w:val="28"/>
-          <w:szCs w:val="28"/>
-          <w:lang w:val="en-US"/>
-        </w:rPr>
-        <w:t xml:space="preserve"> </w:t>
-      </w:r>
-      <w:proofErr w:type="spellStart"/>
-      <w:r>
-        <w:rPr>
-          <w:sz w:val="28"/>
-          <w:szCs w:val="28"/>
-          <w:lang w:val="en-US"/>
-        </w:rPr>
-        <w:t>etdikdən</w:t>
-      </w:r>
-      <w:proofErr w:type="spellEnd"/>
-      <w:r>
-        <w:rPr>
-          <w:sz w:val="28"/>
-          <w:szCs w:val="28"/>
-          <w:lang w:val="en-US"/>
-        </w:rPr>
-        <w:t xml:space="preserve"> </w:t>
-      </w:r>
-      <w:proofErr w:type="spellStart"/>
-      <w:r>
-        <w:rPr>
-          <w:sz w:val="28"/>
-          <w:szCs w:val="28"/>
-          <w:lang w:val="en-US"/>
-        </w:rPr>
-        <w:t>sonra</w:t>
-      </w:r>
-      <w:proofErr w:type="spellEnd"/>
-      <w:r>
-        <w:rPr>
-          <w:sz w:val="28"/>
-          <w:szCs w:val="28"/>
-          <w:lang w:val="en-US"/>
-        </w:rPr>
-        <w:t xml:space="preserve"> </w:t>
-      </w:r>
-      <w:proofErr w:type="spellStart"/>
-      <w:r>
-        <w:rPr>
-          <w:sz w:val="28"/>
-          <w:szCs w:val="28"/>
-          <w:lang w:val="en-US"/>
-        </w:rPr>
-        <w:t>hər</w:t>
-      </w:r>
-      <w:proofErr w:type="spellEnd"/>
-      <w:r>
-        <w:rPr>
-          <w:sz w:val="28"/>
-          <w:szCs w:val="28"/>
-          <w:lang w:val="en-US"/>
-        </w:rPr>
-        <w:t xml:space="preserve"> </w:t>
-      </w:r>
-      <w:proofErr w:type="spellStart"/>
-      <w:r>
-        <w:rPr>
-          <w:sz w:val="28"/>
-          <w:szCs w:val="28"/>
-          <w:lang w:val="en-US"/>
-        </w:rPr>
-        <w:t>şey</w:t>
-      </w:r>
-      <w:proofErr w:type="spellEnd"/>
-      <w:r>
-        <w:rPr>
-          <w:sz w:val="28"/>
-          <w:szCs w:val="28"/>
-          <w:lang w:val="en-US"/>
-        </w:rPr>
-        <w:t xml:space="preserve"> </w:t>
-      </w:r>
-      <w:proofErr w:type="spellStart"/>
-      <w:r>
-        <w:rPr>
-          <w:sz w:val="28"/>
-          <w:szCs w:val="28"/>
-          <w:lang w:val="en-US"/>
-        </w:rPr>
-        <w:t>mümkün</w:t>
-      </w:r>
-      <w:proofErr w:type="spellEnd"/>
-      <w:r>
-        <w:rPr>
-          <w:sz w:val="28"/>
-          <w:szCs w:val="28"/>
-          <w:lang w:val="en-US"/>
-        </w:rPr>
-        <w:t xml:space="preserve"> </w:t>
-      </w:r>
-      <w:proofErr w:type="spellStart"/>
-      <w:r>
-        <w:rPr>
-          <w:sz w:val="28"/>
-          <w:szCs w:val="28"/>
-          <w:lang w:val="en-US"/>
-        </w:rPr>
-        <w:t>olur</w:t>
-      </w:r>
-      <w:proofErr w:type="spellEnd"/>
-      <w:r>
-        <w:rPr>
-          <w:sz w:val="28"/>
-          <w:szCs w:val="28"/>
-          <w:lang w:val="en-US"/>
-        </w:rPr>
-        <w:t>.</w:t>
-      </w:r>
-    </w:p>
-    <w:p>
-      <w:pPr>
-        <w:jc w:val="both"/>
-        <w:rPr>
-          <w:rFonts w:ascii="Times New Roman" w:hAnsi="Times New Roman" w:cs="Times New Roman"/>
-          <w:sz w:val="28"/>
-          <w:szCs w:val="28"/>
-        </w:rPr>
-      </w:pPr>
       <w:r>
         <w:rPr>
           <w:rFonts w:ascii="Times New Roman" w:hAnsi="Times New Roman" w:cs="Times New Roman"/>
           <w:sz w:val="28"/>
           <w:szCs w:val="28"/>
         </w:rPr>
-        <w:pict>
-          <v:rect id="_x0000_i1025" style="width:0;height:1.5pt" o:hralign="center" o:hrstd="t" o:hr="t" fillcolor="#a0a0a0" stroked="f"/>
-        </w:pict>
+        <w:br/>
+        <w:t>Matrix Academy-də Android proqramlaşdırma üzrə təhsil almış, Intern Intelligence şirkətində virtual təcrübə keçmiş və Teknofest Hackathon yarışında “Lumio” adlı layihə üzərində çalışmışam.</w:t>
       </w:r>
-    </w:p>
-    <w:p>
-      <w:pPr>
-        <w:pStyle w:val="Heading2"/>
-        <w:jc w:val="both"/>
-        <w:rPr>
-          <w:rFonts w:ascii="Times New Roman" w:hAnsi="Times New Roman" w:cs="Times New Roman"/>
-          <w:sz w:val="28"/>
-          <w:szCs w:val="28"/>
-        </w:rPr>
-      </w:pPr>
       <w:r>
         <w:rPr>
           <w:rFonts w:ascii="Times New Roman" w:hAnsi="Times New Roman" w:cs="Times New Roman"/>
           <w:sz w:val="28"/>
           <w:szCs w:val="28"/>
         </w:rPr>
-        <w:t>Xasiyyətim haqqında</w:t>
+        <w:br/>
+        <w:t>Hazırda Code Academy-nin “Code for Future” layihəsində iştirak edirəm və məqsədim peşəkar bir proqramçı kimi inkişaf etməkdir.</w:t>
       </w:r>
     </w:p>
     <w:p>
-      <w:pPr>
-        <w:pStyle w:val="NormalWeb"/>
-        <w:jc w:val="both"/>
-        <w:rPr>
-          <w:sz w:val="28"/>
-          <w:szCs w:val="28"/>
-        </w:rPr>
-      </w:pPr>
-      <w:r>
-        <w:rPr>
-          <w:sz w:val="28"/>
-          <w:szCs w:val="28"/>
-        </w:rPr>
-        <w:t xml:space="preserve">Mən </w:t>
-      </w:r>
-      <w:r>
-        <w:rPr>
-          <w:rStyle w:val="Strong"/>
-          <w:sz w:val="28"/>
-          <w:szCs w:val="28"/>
-        </w:rPr>
-        <w:t>şən, əyləncəli</w:t>
-      </w:r>
-      <w:r>
-        <w:rPr>
-          <w:sz w:val="28"/>
-          <w:szCs w:val="28"/>
-        </w:rPr>
-        <w:t xml:space="preserve"> və zarafatcıl bir insanam. Düz söz deməyi sevirəm, ürəyimdə nə varsa, dilimdə də odur. Tez inciyirəm, amma tez də barışıram, kin saxlamıram. İnsanlarla mümkün qədər mehriban davranmağa, hər kəsi yola verməyə çalışıram.</w:t>
-      </w:r>
-    </w:p>
-    <w:p>
-      <w:pPr>
-        <w:pStyle w:val="NormalWeb"/>
-        <w:jc w:val="both"/>
-        <w:rPr>
-          <w:sz w:val="28"/>
-          <w:szCs w:val="28"/>
-        </w:rPr>
-      </w:pPr>
-      <w:r>
-        <w:rPr>
-          <w:sz w:val="28"/>
-          <w:szCs w:val="28"/>
-        </w:rPr>
-        <w:t xml:space="preserve">Əsəbi insanlara çox önəm vermir, öz rahatlığımı qoruyuram. Lakin kimsə məni həqiqətən hirsləndirsə, ani şəkildə çox əsəbiləşə bilərəm. </w:t>
-      </w:r>
-      <w:r>
-        <w:rPr>
-          <w:rStyle w:val="Strong"/>
-          <w:sz w:val="28"/>
-          <w:szCs w:val="28"/>
-        </w:rPr>
-        <w:t>İnadkar</w:t>
-      </w:r>
-      <w:r>
-        <w:rPr>
-          <w:sz w:val="28"/>
-          <w:szCs w:val="28"/>
-        </w:rPr>
-        <w:t xml:space="preserve"> biriyəm: bir şeyi qərara alsam, sonuna qədər gedirəm, nə qədər maneə olsa da vaz keçmirəm.</w:t>
-      </w:r>
-    </w:p>
-    <w:p>
-      <w:pPr>
-        <w:pStyle w:val="NormalWeb"/>
-        <w:jc w:val="both"/>
-        <w:rPr>
-          <w:sz w:val="28"/>
-          <w:szCs w:val="28"/>
-        </w:rPr>
-      </w:pPr>
-      <w:r>
-        <w:rPr>
-          <w:sz w:val="28"/>
-          <w:szCs w:val="28"/>
-        </w:rPr>
-        <w:t xml:space="preserve">Ünsiyyəti xoşlayıram, amma hər kəslə deyil – əvvəl insanları müşahidə edirəm, sonra münasibət qururam. Kobud və mənfi enerjili insanlardan uzaq dururam, </w:t>
-      </w:r>
-      <w:r>
-        <w:rPr>
-          <w:sz w:val="28"/>
-          <w:szCs w:val="28"/>
-        </w:rPr>
-        <w:lastRenderedPageBreak/>
-        <w:t>pozitiv auralı insanlarla ünsiyyətə üstünlük verirəm. Çox tanışım olsa da, dostlarım barmaqla sayılacaq qədərdir. Hər kəsi ürəyimə yaxın buraxmıram.</w:t>
-      </w:r>
-    </w:p>
-    <w:p>
-      <w:pPr>
-        <w:pStyle w:val="NormalWeb"/>
-        <w:jc w:val="both"/>
-        <w:rPr>
-          <w:sz w:val="28"/>
-          <w:szCs w:val="28"/>
-        </w:rPr>
-      </w:pPr>
-      <w:r>
-        <w:rPr>
-          <w:sz w:val="28"/>
-          <w:szCs w:val="28"/>
-        </w:rPr>
-        <w:t xml:space="preserve">Özümü sevirəm və heç vaxt imkan vermirəm ki, kimsə qəlbimi qırsın. Əhvalım pozulsa, bunu çox da büruzə vermirəm, amma evdə özümü toparlayıram. Mənim üçün ən vacibi </w:t>
-      </w:r>
-      <w:r>
-        <w:rPr>
-          <w:rStyle w:val="Strong"/>
-          <w:sz w:val="28"/>
-          <w:szCs w:val="28"/>
-        </w:rPr>
-        <w:t>özüm, gələcək hədəflərim, ailəm və yaxın dostlarımdır</w:t>
-      </w:r>
-      <w:r>
-        <w:rPr>
-          <w:sz w:val="28"/>
-          <w:szCs w:val="28"/>
-        </w:rPr>
-        <w:t>.</w:t>
-      </w:r>
       <w:bookmarkStart w:id="0" w:name="_GoBack"/>
       <w:bookmarkEnd w:id="0"/>
     </w:p>
-    <w:p/>
     <w:sectPr>
       <w:footerReference w:type="default" r:id="rId8"/>
       <w:pgSz w:w="11906" w:h="16838"/>
@@ -5948,7 +3508,7 @@
 </file>
 
 <file path=customXml/itemProps1.xml><?xml version="1.0" encoding="utf-8"?>
-<ds:datastoreItem xmlns:ds="http://schemas.openxmlformats.org/officeDocument/2006/customXml" ds:itemID="{01588372-669E-4845-A7C5-88F2ABA4A68F}">
+<ds:datastoreItem xmlns:ds="http://schemas.openxmlformats.org/officeDocument/2006/customXml" ds:itemID="{E7710D23-D8F3-4A45-8FBC-5162325EFE31}">
   <ds:schemaRefs>
     <ds:schemaRef ds:uri="http://schemas.openxmlformats.org/officeDocument/2006/bibliography"/>
   </ds:schemaRefs>

</xml_diff>